<commit_message>
Zwischenbericht und Skript erneuert
</commit_message>
<xml_diff>
--- a/Dokumente/Chris/Zwischenbericht3.docx
+++ b/Dokumente/Chris/Zwischenbericht3.docx
@@ -14,7 +14,7 @@
         <w:rPr>
           <w:sz w:val="28"/>
         </w:rPr>
-        <w:t>Zwischenbericht 3</w:t>
+        <w:t>Zwischenbericht 4</w:t>
       </w:r>
     </w:p>
     <w:p>
@@ -68,14 +68,76 @@
           <w:sz w:val="24"/>
           <w:szCs w:val="24"/>
         </w:rPr>
-        <w:t xml:space="preserve">Die geplanten Aufgaben bis zu diesem Zeitpunkt bestehen aus einer Klasse für die Charaktersteuerung, einer Klasse um die Zutaten zu verarbeiten und die Partikelsysteme zu starten und aus einer Klasse für die KI, also für die Kunden.. Das Hauptmenü sollte nach der ursprünglichen Planung ebenfalls abgeschlossen sein. </w:t>
-      </w:r>
-      <w:r>
-        <w:rPr>
-          <w:sz w:val="24"/>
-          <w:szCs w:val="24"/>
-        </w:rPr>
-        <w:t>Als nächsten sollte eigentlich schon mit dem Balancing angefangen werden um die Zeit und Anzahl der Aufträge anzupassen.</w:t>
+        <w:t xml:space="preserve">Die geplanten Aufgaben bisher wurden von der </w:t>
+      </w:r>
+      <w:proofErr w:type="spellStart"/>
+      <w:r>
+        <w:rPr>
+          <w:sz w:val="24"/>
+          <w:szCs w:val="24"/>
+        </w:rPr>
+        <w:t>Artistseite</w:t>
+      </w:r>
+      <w:proofErr w:type="spellEnd"/>
+      <w:r>
+        <w:rPr>
+          <w:sz w:val="24"/>
+          <w:szCs w:val="24"/>
+        </w:rPr>
+        <w:t xml:space="preserve"> alle Erledigt. Das </w:t>
+      </w:r>
+      <w:proofErr w:type="spellStart"/>
+      <w:r>
+        <w:rPr>
+          <w:sz w:val="24"/>
+          <w:szCs w:val="24"/>
+        </w:rPr>
+        <w:t>Balancing</w:t>
+      </w:r>
+      <w:proofErr w:type="spellEnd"/>
+      <w:r>
+        <w:rPr>
+          <w:sz w:val="24"/>
+          <w:szCs w:val="24"/>
+        </w:rPr>
+        <w:t xml:space="preserve"> das eig. Bereits am </w:t>
+      </w:r>
+      <w:proofErr w:type="spellStart"/>
+      <w:r>
+        <w:rPr>
+          <w:sz w:val="24"/>
+          <w:szCs w:val="24"/>
+        </w:rPr>
+        <w:t>laufen</w:t>
+      </w:r>
+      <w:proofErr w:type="spellEnd"/>
+      <w:r>
+        <w:rPr>
+          <w:sz w:val="24"/>
+          <w:szCs w:val="24"/>
+        </w:rPr>
+        <w:t xml:space="preserve"> sein sollte verzögert sich meinetwegen. Bis Dienstag dem 7.2 soll allerdings die erste spielbare Version unserer App vorhanden sein damit Christian Dell die App testen kann. Die Animationen sind allerdings noch nicht alle fertig, bisher existiert nur die Laufanimation. An den anderen Animationen wird jedoch bereits gearbeitet.</w:t>
+      </w:r>
+      <w:r>
+        <w:rPr>
+          <w:sz w:val="24"/>
+          <w:szCs w:val="24"/>
+        </w:rPr>
+        <w:t xml:space="preserve"> Ebenso funktioniert die Bewegung des Charakters bereits und an der KI und der Interaktion mit den Objekten arbeite ich bereits.</w:t>
+      </w:r>
+      <w:r>
+        <w:rPr>
+          <w:sz w:val="24"/>
+          <w:szCs w:val="24"/>
+        </w:rPr>
+        <w:tab/>
+      </w:r>
+      <w:r>
+        <w:rPr>
+          <w:sz w:val="24"/>
+          <w:szCs w:val="24"/>
+        </w:rPr>
+        <w:br/>
       </w:r>
       <w:r>
         <w:rPr>
@@ -120,7 +182,20 @@
           <w:szCs w:val="24"/>
         </w:rPr>
         <w:br/>
-        <w:t>Ich bin absolut nicht zufrieden mit meinem persönlichen Aufgabenfortschritt. Dies liegt allerdings nicht daran, dass ich mir zu viel vorgenommen hatte sondern viel mehr daran, dass ich zu wenig am Projekt arbeite. Ich habe momentan das Problem, dass mich überfordert fühle wenn ich an die Uni denke weil noch viele Abgaben zu machen sind und ich noch nicht genau weiß, wie es nach der Uni weitergehen soll. Dann baut sich eine Blockade in meinem Kopf auf und ich bekomm nix mehr hin. Wenn ich logisch über meine Aufgaben und die Vorgehensweise nachdenke bin ich motiviert und kann zwar etwas Kraft sammeln und arbeiten, aber das ist bei weitem nicht genug.</w:t>
+      </w:r>
+      <w:r>
+        <w:rPr>
+          <w:sz w:val="24"/>
+          <w:szCs w:val="24"/>
+        </w:rPr>
+        <w:t xml:space="preserve">Das Projekt fing ziemlich gut an und wir waren und sind weiterhin alle sehr motiviert am Projekt. Ich habe zwar eine Menge Zeit bisher aufholen </w:t>
+      </w:r>
+      <w:r>
+        <w:rPr>
+          <w:sz w:val="24"/>
+          <w:szCs w:val="24"/>
+        </w:rPr>
+        <w:t>können aber es bleibt weiterhin viel zu tun für mich um das Projekt noch erfolgreich abschließen zu können. Der erfolgreiche Abschluss des Projektes ist dadurch sogar gefährdet, es sei denn, ich schaffe es noch alles rechtzeitig nachzuholen.</w:t>
       </w:r>
       <w:r>
         <w:rPr>
@@ -165,28 +240,45 @@
           <w:szCs w:val="24"/>
         </w:rPr>
         <w:br/>
-        <w:t xml:space="preserve">Als erstes werde ich zum nächsten persönlichen Meeting einen Kastenbier bereitstellen da dies unsere Strafe für nicht erfüllte Aufgaben ist und ich mich da nicht herausnehmen darf. Als weitere Maßnahme werde ich mich zusammenreißen und die nächsten Tage / Wochen nicht prokastinieren und mich vor den Aufgaben verstecken sondern mich ihnen Stellen und somit versuchen, das Projekt nicht zu verhauen. </w:t>
-      </w:r>
-      <w:r>
-        <w:rPr>
-          <w:sz w:val="24"/>
-          <w:szCs w:val="24"/>
-        </w:rPr>
-        <w:t>Schließlich mach ich das Projekt nicht alleine sondern mit anderen Zusammen die ebenfalls auf das Projekt angewiesen sind.</w:t>
-      </w:r>
-      <w:r>
-        <w:rPr>
-          <w:sz w:val="24"/>
-          <w:szCs w:val="24"/>
-        </w:rPr>
-        <w:tab/>
-      </w:r>
-      <w:r>
-        <w:rPr>
-          <w:sz w:val="24"/>
-          <w:szCs w:val="24"/>
-        </w:rPr>
-        <w:br/>
+      </w:r>
+      <w:r>
+        <w:rPr>
+          <w:sz w:val="24"/>
+          <w:szCs w:val="24"/>
+        </w:rPr>
+        <w:t xml:space="preserve">Die Konsequenzen unserer Verspätung liegen darin, dass wir uns das hohe Ziel gesetzt haben innerhalb einer Woche, vom Dienstag dem 31.1 bis zum Dienstag dem 7.2 eine erste spielbare Version fertig zu stellen. Das Spiel wird bis zu diesem Zeitpunkt zwar spielbar sein aber es wird nicht voll ausgereift sein. So wird sich der Charakter z.B. nicht sehr schön zu den Objekten bewegen und die Anzahl der </w:t>
+      </w:r>
+      <w:proofErr w:type="spellStart"/>
+      <w:r>
+        <w:rPr>
+          <w:sz w:val="24"/>
+          <w:szCs w:val="24"/>
+        </w:rPr>
+        <w:t>spawnenden</w:t>
+      </w:r>
+      <w:proofErr w:type="spellEnd"/>
+      <w:r>
+        <w:rPr>
+          <w:sz w:val="24"/>
+          <w:szCs w:val="24"/>
+        </w:rPr>
+        <w:t xml:space="preserve"> Kunden wird nicht optimal sein. Doch unser Primärziel ist es, diese Version fertig </w:t>
+      </w:r>
+      <w:proofErr w:type="spellStart"/>
+      <w:r>
+        <w:rPr>
+          <w:sz w:val="24"/>
+          <w:szCs w:val="24"/>
+        </w:rPr>
+        <w:t>zustellen</w:t>
+      </w:r>
+      <w:proofErr w:type="spellEnd"/>
+      <w:r>
+        <w:rPr>
+          <w:sz w:val="24"/>
+          <w:szCs w:val="24"/>
+        </w:rPr>
+        <w:t xml:space="preserve"> damit wir mit dem Testen und anpassen beginnen können während ich dann die Skripte optimiere.</w:t>
       </w:r>
     </w:p>
     <w:p>
@@ -233,7 +325,13 @@
           <w:szCs w:val="24"/>
         </w:rPr>
         <w:br/>
-        <w:t>Unsere Wöchentlichen Meetings sind über Weihnachten und Neujahr ausgefallen. Am Dienstag dem 17.01 ist unser nächstes Meeting. Die Meetings haben bisher immer sehr gut funktioniert. Allerdings hätten wir uns aus jetziger Sicht bereits vergangene Woche treffen sollen, damit wieder alle auf dem aktuellen Stand des Projektstatus ist und weiß wer wie weit ist.</w:t>
+      </w:r>
+      <w:r>
+        <w:rPr>
+          <w:sz w:val="24"/>
+          <w:szCs w:val="24"/>
+        </w:rPr>
+        <w:t xml:space="preserve">Die Kommunikation in unserem Team funktioniert wieder reibungslos. Unsere wöchentlichen Meetings werden eingehalten und klären aufgetretene Probleme. Ebenso funktioniert die Kommunikation außerhalb der Meetings sehr gut. </w:t>
       </w:r>
       <w:r>
         <w:rPr>
@@ -278,7 +376,22 @@
           <w:szCs w:val="24"/>
         </w:rPr>
         <w:br/>
-        <w:t>Meine nächsten Aufgaben werden sein, die Aufgaben die bis jetzt hätten anstehen sollen nachzuarbeiten. Dies bedeutet intensiven Zeitanspruch allerdings möchte ich meine Gruppe nicht hängen lassen die sich auf mich als Programmierer und Projektleiter verlässt.</w:t>
+      </w:r>
+      <w:proofErr w:type="spellStart"/>
+      <w:r>
+        <w:rPr>
+          <w:sz w:val="24"/>
+          <w:szCs w:val="24"/>
+        </w:rPr>
+        <w:t>Wie</w:t>
+      </w:r>
+      <w:proofErr w:type="spellEnd"/>
+      <w:r>
+        <w:rPr>
+          <w:sz w:val="24"/>
+          <w:szCs w:val="24"/>
+        </w:rPr>
+        <w:t xml:space="preserve"> bereits oben erwähnt bestehen meine momentanen Aufgaben darin, eine erste, spielbare Version unserer App zustande zu bringen. Damit ich mich voll auf das Programmieren konzentrieren kann hat Christian Dell den Zusammenbau der Szenen übernommen.</w:t>
       </w:r>
       <w:r>
         <w:rPr>
@@ -323,14 +436,73 @@
           <w:szCs w:val="24"/>
         </w:rPr>
         <w:br/>
-        <w:t>Das einzige Problem das mir momentan einfällt wäre, dass ich zu viel weggelaufen bin und somit meinen Aufgaben nicht nachgekommen bin und dass ich damit meiner Gruppe gegenüber nicht offengegenüber war.</w:t>
-      </w:r>
-      <w:r>
-        <w:rPr>
-          <w:sz w:val="24"/>
-          <w:szCs w:val="24"/>
-        </w:rPr>
-        <w:t xml:space="preserve"> Dies kommt daher, dass ich mich dafür schäme und die naive Vorstellung hatte, dass ich das schon hinbekomme ohne irgendjemandem davon etwas zu sagen. Daher kommt dieser Zwischenbericht genau richtig um reinen Tisch zu machen</w:t>
+      </w:r>
+      <w:r>
+        <w:rPr>
+          <w:sz w:val="24"/>
+          <w:szCs w:val="24"/>
+        </w:rPr>
+        <w:t xml:space="preserve">Wir haben in letzter Zeit öfters Probleme mit </w:t>
+      </w:r>
+      <w:proofErr w:type="spellStart"/>
+      <w:r>
+        <w:rPr>
+          <w:sz w:val="24"/>
+          <w:szCs w:val="24"/>
+        </w:rPr>
+        <w:t>GitHub</w:t>
+      </w:r>
+      <w:proofErr w:type="spellEnd"/>
+      <w:r>
+        <w:rPr>
+          <w:sz w:val="24"/>
+          <w:szCs w:val="24"/>
+        </w:rPr>
+        <w:t xml:space="preserve"> da immer öfter Fehlermeldungen auftauchen</w:t>
+      </w:r>
+      <w:r>
+        <w:rPr>
+          <w:sz w:val="24"/>
+          <w:szCs w:val="24"/>
+        </w:rPr>
+        <w:t>.</w:t>
+      </w:r>
+      <w:r>
+        <w:rPr>
+          <w:sz w:val="24"/>
+          <w:szCs w:val="24"/>
+        </w:rPr>
+        <w:t xml:space="preserve"> Das führt dazu, dass wir das Repository löschen müssen um es anschließend neu vom Server zu klonen woraufhin die Fehler meistens behoben sind. </w:t>
+      </w:r>
+      <w:r>
+        <w:rPr>
+          <w:sz w:val="24"/>
+          <w:szCs w:val="24"/>
+        </w:rPr>
+        <w:t xml:space="preserve">Ein Teil der auftretenden Fehler kommt allerdings daher, dass mit </w:t>
+      </w:r>
+      <w:proofErr w:type="spellStart"/>
+      <w:r>
+        <w:rPr>
+          <w:sz w:val="24"/>
+          <w:szCs w:val="24"/>
+        </w:rPr>
+        <w:t>Git</w:t>
+      </w:r>
+      <w:proofErr w:type="spellEnd"/>
+      <w:r>
+        <w:rPr>
+          <w:sz w:val="24"/>
+          <w:szCs w:val="24"/>
+        </w:rPr>
+        <w:t xml:space="preserve"> Hub nicht richtig umgegangen wurde, worauf hin ich der Gruppe noch einmal erklärt habe, wie man die Änderungen richtig auf den Server lädt und herunter lädt.</w:t>
+      </w:r>
+      <w:r>
+        <w:rPr>
+          <w:sz w:val="24"/>
+          <w:szCs w:val="24"/>
+        </w:rPr>
+        <w:tab/>
       </w:r>
       <w:r>
         <w:rPr>
@@ -338,7 +510,6 @@
           <w:szCs w:val="24"/>
         </w:rPr>
         <w:br/>
-        <w:t>.</w:t>
       </w:r>
       <w:r>
         <w:rPr>
@@ -389,10 +560,31 @@
           <w:sz w:val="24"/>
           <w:szCs w:val="24"/>
         </w:rPr>
-        <w:t>Das Projekt scheint, abgesehen von meinem Verzug ganz gut im Zeitplan zu sein.</w:t>
+        <w:t>Den Projektstatus würde ich als gefährdet bezeich</w:t>
       </w:r>
       <w:bookmarkStart w:id="0" w:name="_GoBack"/>
       <w:bookmarkEnd w:id="0"/>
+      <w:r>
+        <w:rPr>
+          <w:sz w:val="24"/>
+          <w:szCs w:val="24"/>
+        </w:rPr>
+        <w:t>nen da ich mit dem Programmieren immer noch etwas hinterher bin. Jedoch bin ich der Auffassung, dass ich das knapp aufholen kann wenn ich weiterhin jeden</w:t>
+      </w:r>
+      <w:r>
+        <w:rPr>
+          <w:sz w:val="24"/>
+          <w:szCs w:val="24"/>
+        </w:rPr>
+        <w:t xml:space="preserve"> Tag länger als ursprünglich ge</w:t>
+      </w:r>
+      <w:r>
+        <w:rPr>
+          <w:sz w:val="24"/>
+          <w:szCs w:val="24"/>
+        </w:rPr>
+        <w:t>plant am Projekt arbeite.</w:t>
+      </w:r>
     </w:p>
     <w:sectPr>
       <w:headerReference w:type="default" r:id="rId7"/>
@@ -509,7 +701,10 @@
       <w:pStyle w:val="Kopfzeile"/>
     </w:pPr>
     <w:r>
-      <w:t xml:space="preserve">Zwischenbericht 3 </w:t>
+      <w:t>Zwisch</w:t>
+    </w:r>
+    <w:r>
+      <w:t xml:space="preserve">enbericht 4 </w:t>
     </w:r>
     <w:r>
       <w:tab/>
@@ -517,7 +712,10 @@
     </w:r>
     <w:r>
       <w:tab/>
-      <w:t>14.01.17</w:t>
+      <w:t>04.02</w:t>
+    </w:r>
+    <w:r>
+      <w:t>.17</w:t>
     </w:r>
   </w:p>
 </w:hdr>

</xml_diff>